<commit_message>
Adding more to report
</commit_message>
<xml_diff>
--- a/ReportFiles/onePageReport.docx
+++ b/ReportFiles/onePageReport.docx
@@ -47,41 +47,25 @@
           <w:rFonts w:eastAsia="Times New Roman" w:cs="Times New Roman"/>
         </w:rPr>
       </w:pPr>
-      <w:proofErr w:type="spellStart"/>
-      <w:r>
-        <w:rPr>
-          <w:rFonts w:eastAsia="Times New Roman" w:cs="Times New Roman"/>
-        </w:rPr>
-        <w:t>Peiyi</w:t>
-      </w:r>
-      <w:proofErr w:type="spellEnd"/>
-      <w:r>
-        <w:rPr>
-          <w:rFonts w:eastAsia="Times New Roman" w:cs="Times New Roman"/>
-        </w:rPr>
-        <w:t xml:space="preserve"> Mao</w:t>
-      </w:r>
-    </w:p>
-    <w:p>
-      <w:pPr>
-        <w:rPr>
-          <w:rFonts w:eastAsia="Times New Roman" w:cs="Times New Roman"/>
-        </w:rPr>
-      </w:pPr>
-      <w:r>
-        <w:rPr>
-          <w:rFonts w:eastAsia="Times New Roman" w:cs="Times New Roman"/>
-        </w:rPr>
-        <w:t xml:space="preserve">Robert </w:t>
-      </w:r>
-      <w:proofErr w:type="spellStart"/>
-      <w:r>
-        <w:rPr>
-          <w:rFonts w:eastAsia="Times New Roman" w:cs="Times New Roman"/>
-        </w:rPr>
-        <w:t>Buser</w:t>
-      </w:r>
-      <w:proofErr w:type="spellEnd"/>
+      <w:r>
+        <w:rPr>
+          <w:rFonts w:eastAsia="Times New Roman" w:cs="Times New Roman"/>
+        </w:rPr>
+        <w:t>Peiyi Mao</w:t>
+      </w:r>
+    </w:p>
+    <w:p>
+      <w:pPr>
+        <w:rPr>
+          <w:rFonts w:eastAsia="Times New Roman" w:cs="Times New Roman"/>
+        </w:rPr>
+      </w:pPr>
+      <w:r>
+        <w:rPr>
+          <w:rFonts w:eastAsia="Times New Roman" w:cs="Times New Roman"/>
+        </w:rPr>
+        <w:t>Robert Buser</w:t>
+      </w:r>
     </w:p>
     <w:p>
       <w:pPr>
@@ -167,53 +151,86 @@
           <w:rFonts w:cs="Times New Roman"/>
           <w:color w:val="000000"/>
         </w:rPr>
-        <w:t>From Chapter 4, we had to incorporate interfaces, polymorphism, anonymous classes and GUI Programming. The interfaces were handy when trying to factor out common methods between all the different views, and polymorphism is used to determine which view the user is currently viewing. Anonymous classes are used for event handling and action listeners on buttons throughout the program. Lastly, GUI programming is u</w:t>
+        <w:t xml:space="preserve">From Chapter 4, we had to incorporate interfaces, polymorphism, anonymous classes and GUI Programming. The interfaces were handy when trying to factor out common methods between all the different views, and polymorphism is used to determine which view the user is currently viewing. Anonymous classes are used for event handling and action listeners on buttons throughout the program. Lastly, GUI programming is used in order to provide a rich, graphical interface to interact with the user. </w:t>
+      </w:r>
+    </w:p>
+    <w:p>
+      <w:pPr>
+        <w:ind w:firstLine="360"/>
+        <w:textAlignment w:val="baseline"/>
+        <w:rPr>
+          <w:rFonts w:cs="Times New Roman"/>
+          <w:color w:val="000000"/>
+        </w:rPr>
+      </w:pPr>
+      <w:r>
+        <w:rPr>
+          <w:rFonts w:cs="Times New Roman"/>
+          <w:color w:val="000000"/>
+        </w:rPr>
+        <w:t xml:space="preserve">From Chapter 5, we used the MVC and strategy design patterns to ensure high cohesion and low </w:t>
+      </w:r>
+      <w:r>
+        <w:rPr>
+          <w:rFonts w:cs="Times New Roman"/>
+          <w:color w:val="000000"/>
+        </w:rPr>
+        <w:t xml:space="preserve">coupling between all the different components of the Google Calendar. </w:t>
+      </w:r>
+      <w:r>
+        <w:rPr>
+          <w:rFonts w:cs="Times New Roman"/>
+          <w:color w:val="000000"/>
+        </w:rPr>
+        <w:t xml:space="preserve">Each view has its own class file, with a controller that extends the main controller. The main controller holds the methods that are common to every view, and leaves it to each individual controller to expand on these definitions. The events class serves as the model and houses all the data, updating the registered listeners whenever a change occurs. </w:t>
+      </w:r>
+    </w:p>
+    <w:p>
+      <w:pPr>
+        <w:rPr>
+          <w:rFonts w:cs="Times New Roman"/>
+          <w:color w:val="000000"/>
+        </w:rPr>
+      </w:pPr>
+      <w:r>
+        <w:rPr>
+          <w:rFonts w:cs="Times New Roman"/>
+          <w:color w:val="000000"/>
+        </w:rPr>
+        <w:tab/>
+        <w:t xml:space="preserve">While all these key topics from the course were enough to get our group started on this project, there were several components that we had to learn for ourselves; all of these had to do with displaying data a certain way (ie. GUI </w:t>
+      </w:r>
+      <w:r>
+        <w:rPr>
+          <w:rFonts w:cs="Times New Roman"/>
+          <w:color w:val="000000"/>
+        </w:rPr>
+        <w:t>representation</w:t>
+      </w:r>
+      <w:r>
+        <w:rPr>
+          <w:rFonts w:cs="Times New Roman"/>
+          <w:color w:val="000000"/>
+        </w:rPr>
+        <w:t xml:space="preserve">). </w:t>
+      </w:r>
+    </w:p>
+    <w:p>
+      <w:pPr>
+        <w:rPr>
+          <w:rFonts w:cs="Times New Roman"/>
+          <w:color w:val="000000"/>
+        </w:rPr>
+      </w:pPr>
+      <w:r>
+        <w:rPr>
+          <w:rFonts w:eastAsia="Times New Roman" w:cs="Times New Roman"/>
+        </w:rPr>
+        <w:tab/>
+        <w:t xml:space="preserve">The day view makes use of JTables in order to display the events at specified hours of the day. The week view as makes use of these same tables. </w:t>
       </w:r>
       <w:bookmarkStart w:id="0" w:name="_GoBack"/>
       <w:bookmarkEnd w:id="0"/>
-      <w:r>
-        <w:rPr>
-          <w:rFonts w:cs="Times New Roman"/>
-          <w:color w:val="000000"/>
-        </w:rPr>
-        <w:t xml:space="preserve">sed in order to provide a rich, graphical interface to interact with the user. </w:t>
-      </w:r>
-    </w:p>
-    <w:p>
-      <w:pPr>
-        <w:textAlignment w:val="baseline"/>
-        <w:rPr>
-          <w:rFonts w:cs="Times New Roman"/>
-          <w:color w:val="000000"/>
-        </w:rPr>
-      </w:pPr>
-    </w:p>
-    <w:p>
-      <w:pPr>
-        <w:numPr>
-          <w:ilvl w:val="0"/>
-          <w:numId w:val="1"/>
-        </w:numPr>
-        <w:textAlignment w:val="baseline"/>
-        <w:rPr>
-          <w:rFonts w:cs="Times New Roman"/>
-          <w:color w:val="000000"/>
-        </w:rPr>
-      </w:pPr>
-      <w:r>
-        <w:rPr>
-          <w:rFonts w:cs="Times New Roman"/>
-          <w:color w:val="000000"/>
-        </w:rPr>
-        <w:t>Which topics did you have to learn through self-study in order to complete the project?</w:t>
-      </w:r>
-    </w:p>
-    <w:p>
-      <w:pPr>
-        <w:rPr>
-          <w:rFonts w:eastAsia="Times New Roman" w:cs="Times New Roman"/>
-        </w:rPr>
-      </w:pPr>
       <w:r>
         <w:rPr>
           <w:rFonts w:eastAsia="Times New Roman" w:cs="Times New Roman"/>

</xml_diff>

<commit_message>
One page report complete.
</commit_message>
<xml_diff>
--- a/ReportFiles/onePageReport.docx
+++ b/ReportFiles/onePageReport.docx
@@ -218,8 +218,7 @@
     <w:p>
       <w:pPr>
         <w:rPr>
-          <w:rFonts w:cs="Times New Roman"/>
-          <w:color w:val="000000"/>
+          <w:rFonts w:eastAsia="Times New Roman" w:cs="Times New Roman"/>
         </w:rPr>
       </w:pPr>
       <w:r>
@@ -227,7 +226,108 @@
           <w:rFonts w:eastAsia="Times New Roman" w:cs="Times New Roman"/>
         </w:rPr>
         <w:tab/>
-        <w:t xml:space="preserve">The day view makes use of JTables in order to display the events at specified hours of the day. The week view as makes use of these same tables. </w:t>
+        <w:t xml:space="preserve">The day view makes use of JTables in order to display the events at specified hours of the day. The week view as </w:t>
+      </w:r>
+      <w:r>
+        <w:rPr>
+          <w:rFonts w:eastAsia="Times New Roman" w:cs="Times New Roman"/>
+        </w:rPr>
+        <w:t xml:space="preserve">well </w:t>
+      </w:r>
+      <w:r>
+        <w:rPr>
+          <w:rFonts w:eastAsia="Times New Roman" w:cs="Times New Roman"/>
+        </w:rPr>
+        <w:t xml:space="preserve">makes use of these same tables. </w:t>
+      </w:r>
+      <w:r>
+        <w:rPr>
+          <w:rFonts w:eastAsia="Times New Roman" w:cs="Times New Roman"/>
+        </w:rPr>
+        <w:t>In order to use these tables, we had to determine how to color certain rows if</w:t>
+      </w:r>
+      <w:r>
+        <w:rPr>
+          <w:rFonts w:eastAsia="Times New Roman" w:cs="Times New Roman"/>
+        </w:rPr>
+        <w:t xml:space="preserve"> an event was scheduled at the </w:t>
+      </w:r>
+      <w:r>
+        <w:rPr>
+          <w:rFonts w:eastAsia="Times New Roman" w:cs="Times New Roman"/>
+        </w:rPr>
+        <w:t xml:space="preserve">time, etc. </w:t>
+      </w:r>
+    </w:p>
+    <w:p>
+      <w:pPr>
+        <w:rPr>
+          <w:rFonts w:eastAsia="Times New Roman" w:cs="Times New Roman"/>
+        </w:rPr>
+      </w:pPr>
+      <w:r>
+        <w:rPr>
+          <w:rFonts w:eastAsia="Times New Roman" w:cs="Times New Roman"/>
+        </w:rPr>
+        <w:tab/>
+        <w:t xml:space="preserve">We also had to learn how to create a “pop-up” frame when the “create” button is clicked. As it turns out, it’s as easy as showing the appropriate smaller window when the create button is clicked, and on successful </w:t>
+      </w:r>
+      <w:r>
+        <w:rPr>
+          <w:rFonts w:eastAsia="Times New Roman" w:cs="Times New Roman"/>
+        </w:rPr>
+        <w:t>completion, hiding</w:t>
+      </w:r>
+      <w:r>
+        <w:rPr>
+          <w:rFonts w:eastAsia="Times New Roman" w:cs="Times New Roman"/>
+        </w:rPr>
+        <w:t>/disposing of</w:t>
+      </w:r>
+      <w:r>
+        <w:rPr>
+          <w:rFonts w:eastAsia="Times New Roman" w:cs="Times New Roman"/>
+        </w:rPr>
+        <w:t xml:space="preserve"> the frame. </w:t>
+      </w:r>
+    </w:p>
+    <w:p>
+      <w:pPr>
+        <w:rPr>
+          <w:rFonts w:cs="Times New Roman"/>
+          <w:color w:val="000000"/>
+        </w:rPr>
+      </w:pPr>
+      <w:r>
+        <w:rPr>
+          <w:rFonts w:eastAsia="Times New Roman" w:cs="Times New Roman"/>
+        </w:rPr>
+        <w:tab/>
+        <w:t xml:space="preserve">Our group feels that the topics of this class were sufficient </w:t>
+      </w:r>
+      <w:r>
+        <w:rPr>
+          <w:rFonts w:eastAsia="Times New Roman" w:cs="Times New Roman"/>
+        </w:rPr>
+        <w:t>and helpful in completing the</w:t>
+      </w:r>
+      <w:r>
+        <w:rPr>
+          <w:rFonts w:eastAsia="Times New Roman" w:cs="Times New Roman"/>
+        </w:rPr>
+        <w:t xml:space="preserve"> assignment for minimum project specifications. </w:t>
+      </w:r>
+      <w:r>
+        <w:rPr>
+          <w:rFonts w:eastAsia="Times New Roman" w:cs="Times New Roman"/>
+        </w:rPr>
+        <w:t>We could have even gotten around learning how to use JTables if we so chose at the time. No new concepts were absolutely necessary in order to complete the Google Calendar s</w:t>
+      </w:r>
+      <w:r>
+        <w:rPr>
+          <w:rFonts w:eastAsia="Times New Roman" w:cs="Times New Roman"/>
+        </w:rPr>
+        <w:t>o long as all group members had</w:t>
       </w:r>
       <w:bookmarkStart w:id="0" w:name="_GoBack"/>
       <w:bookmarkEnd w:id="0"/>
@@ -235,10 +335,15 @@
         <w:rPr>
           <w:rFonts w:eastAsia="Times New Roman" w:cs="Times New Roman"/>
         </w:rPr>
+        <w:t xml:space="preserve"> a good grasp of the materials from lecture. </w:t>
+      </w:r>
+      <w:r>
+        <w:rPr>
+          <w:rFonts w:eastAsia="Times New Roman" w:cs="Times New Roman"/>
+        </w:rPr>
         <w:br/>
       </w:r>
     </w:p>
-    <w:p/>
     <w:sectPr>
       <w:pgSz w:w="12240" w:h="15840"/>
       <w:pgMar w:top="1440" w:right="1800" w:bottom="1440" w:left="1800" w:header="720" w:footer="720" w:gutter="0"/>

</xml_diff>